<commit_message>
RS trc ghep 2512
</commit_message>
<xml_diff>
--- a/report/FINAL.docx
+++ b/report/FINAL.docx
@@ -23211,15 +23211,7 @@
                 <w:sz w:val="26"/>
                 <w:szCs w:val="26"/>
               </w:rPr>
-              <m:t>k</m:t>
-            </m:r>
-            <m:r>
-              <w:rPr>
-                <w:rFonts w:ascii="Cambria Math" w:eastAsiaTheme="minorEastAsia" w:hAnsi="Cambria Math"/>
-                <w:sz w:val="26"/>
-                <w:szCs w:val="26"/>
-              </w:rPr>
-              <m:t>,i</m:t>
+              <m:t>k,i</m:t>
             </m:r>
           </m:sub>
         </m:sSub>
@@ -23562,25 +23554,7 @@
                       <w:sz w:val="26"/>
                       <w:szCs w:val="26"/>
                     </w:rPr>
-                    <m:t>k</m:t>
-                  </m:r>
-                  <m:r>
-                    <w:rPr>
-                      <w:rFonts w:ascii="Cambria Math" w:eastAsia="Times New Roman" w:hAnsi="Cambria Math"/>
-                      <w:kern w:val="32"/>
-                      <w:sz w:val="26"/>
-                      <w:szCs w:val="26"/>
-                    </w:rPr>
-                    <m:t>,</m:t>
-                  </m:r>
-                  <m:r>
-                    <w:rPr>
-                      <w:rFonts w:ascii="Cambria Math" w:eastAsia="Times New Roman" w:hAnsi="Cambria Math"/>
-                      <w:kern w:val="32"/>
-                      <w:sz w:val="26"/>
-                      <w:szCs w:val="26"/>
-                    </w:rPr>
-                    <m:t>k</m:t>
+                    <m:t>k,k</m:t>
                   </m:r>
                 </m:sub>
               </m:sSub>
@@ -24075,25 +24049,7 @@
                           <w:sz w:val="26"/>
                           <w:szCs w:val="26"/>
                         </w:rPr>
-                        <m:t>k</m:t>
-                      </m:r>
-                      <m:r>
-                        <w:rPr>
-                          <w:rFonts w:ascii="Cambria Math" w:eastAsia="Times New Roman" w:hAnsi="Cambria Math"/>
-                          <w:kern w:val="32"/>
-                          <w:sz w:val="26"/>
-                          <w:szCs w:val="26"/>
-                        </w:rPr>
-                        <m:t>,</m:t>
-                      </m:r>
-                      <m:r>
-                        <w:rPr>
-                          <w:rFonts w:ascii="Cambria Math" w:eastAsia="Times New Roman" w:hAnsi="Cambria Math"/>
-                          <w:kern w:val="32"/>
-                          <w:sz w:val="26"/>
-                          <w:szCs w:val="26"/>
-                        </w:rPr>
-                        <m:t>k</m:t>
+                        <m:t>k,k</m:t>
                       </m:r>
                     </m:sub>
                   </m:sSub>
@@ -24200,16 +24156,7 @@
                 <w:sz w:val="26"/>
                 <w:szCs w:val="26"/>
               </w:rPr>
-              <m:t>j,</m:t>
-            </m:r>
-            <m:r>
-              <w:rPr>
-                <w:rFonts w:ascii="Cambria Math" w:eastAsia="Times New Roman" w:hAnsi="Cambria Math"/>
-                <w:kern w:val="32"/>
-                <w:sz w:val="26"/>
-                <w:szCs w:val="26"/>
-              </w:rPr>
-              <m:t>j</m:t>
+              <m:t>j,j</m:t>
             </m:r>
           </m:sub>
         </m:sSub>
@@ -24319,15 +24266,7 @@
           <w:sz w:val="26"/>
           <w:szCs w:val="26"/>
         </w:rPr>
-        <w:t xml:space="preserve"> </w:t>
-      </w:r>
-      <w:r>
-        <w:rPr>
-          <w:rFonts w:ascii="Times New Roman" w:eastAsiaTheme="minorEastAsia" w:hAnsi="Times New Roman"/>
-          <w:sz w:val="26"/>
-          <w:szCs w:val="26"/>
-        </w:rPr>
-        <w:t>giữ</w:t>
+        <w:t xml:space="preserve"> giữ</w:t>
       </w:r>
       <w:r>
         <w:rPr>
@@ -24747,23 +24686,7 @@
                               <w:sz w:val="26"/>
                               <w:szCs w:val="26"/>
                             </w:rPr>
-                            <m:t>k</m:t>
-                          </m:r>
-                          <m:r>
-                            <w:rPr>
-                              <w:rFonts w:ascii="Cambria Math" w:hAnsi="Cambria Math"/>
-                              <w:sz w:val="26"/>
-                              <w:szCs w:val="26"/>
-                            </w:rPr>
-                            <m:t>,</m:t>
-                          </m:r>
-                          <m:r>
-                            <w:rPr>
-                              <w:rFonts w:ascii="Cambria Math" w:hAnsi="Cambria Math"/>
-                              <w:sz w:val="26"/>
-                              <w:szCs w:val="26"/>
-                            </w:rPr>
-                            <m:t>k</m:t>
+                            <m:t>k,k</m:t>
                           </m:r>
                         </m:sub>
                       </m:sSub>
@@ -25397,18 +25320,7 @@
                   <w:sz w:val="26"/>
                   <w:szCs w:val="26"/>
                 </w:rPr>
-                <m:t>I</m:t>
-              </m:r>
-              <m:r>
-                <m:rPr>
-                  <m:sty m:val="p"/>
-                </m:rPr>
-                <w:rPr>
-                  <w:rFonts w:ascii="Cambria Math" w:eastAsiaTheme="minorEastAsia" w:hAnsi="Cambria Math"/>
-                  <w:sz w:val="26"/>
-                  <w:szCs w:val="26"/>
-                </w:rPr>
-                <m:t xml:space="preserve">, </m:t>
+                <m:t xml:space="preserve">I, </m:t>
               </m:r>
               <m:r>
                 <w:rPr>
@@ -25446,7 +25358,15 @@
                       <w:sz w:val="26"/>
                       <w:szCs w:val="26"/>
                     </w:rPr>
-                    <m:t>MSE</m:t>
+                    <m:t>M</m:t>
+                  </m:r>
+                  <m:r>
+                    <w:rPr>
+                      <w:rFonts w:ascii="Cambria Math" w:eastAsiaTheme="minorEastAsia" w:hAnsi="Cambria Math"/>
+                      <w:sz w:val="26"/>
+                      <w:szCs w:val="26"/>
+                    </w:rPr>
+                    <m:t>SE</m:t>
                   </m:r>
                 </m:e>
                 <m:sub>
@@ -25937,8 +25857,6 @@
               </w:rPr>
               <w:t xml:space="preserve"> sử dụng công thức ().</w:t>
             </w:r>
-            <w:bookmarkStart w:id="22" w:name="_GoBack"/>
-            <w:bookmarkEnd w:id="22"/>
           </w:p>
           <w:p>
             <w:pPr>
@@ -26123,7 +26041,7 @@
           <w:szCs w:val="26"/>
         </w:rPr>
       </w:pPr>
-      <w:bookmarkStart w:id="23" w:name="_Toc311025172"/>
+      <w:bookmarkStart w:id="22" w:name="_Toc311025172"/>
       <w:r>
         <w:rPr>
           <w:rFonts w:ascii="Times New Roman" w:hAnsi="Times New Roman"/>
@@ -26219,7 +26137,7 @@
           <w:szCs w:val="26"/>
         </w:rPr>
       </w:pPr>
-      <w:bookmarkStart w:id="24" w:name="_Toc312105014"/>
+      <w:bookmarkStart w:id="23" w:name="_Toc312105014"/>
       <w:r>
         <w:rPr>
           <w:rFonts w:ascii="Times New Roman" w:hAnsi="Times New Roman" w:cs="Times New Roman"/>
@@ -26229,8 +26147,8 @@
         </w:rPr>
         <w:t>Cơ sở dữ liệu và kho dữ liệu hỗ trợ cài đặt thuật toán:</w:t>
       </w:r>
+      <w:bookmarkEnd w:id="22"/>
       <w:bookmarkEnd w:id="23"/>
-      <w:bookmarkEnd w:id="24"/>
     </w:p>
     <w:p>
       <w:pPr>
@@ -26243,6 +26161,120 @@
           <w:szCs w:val="26"/>
         </w:rPr>
       </w:pPr>
+      <w:r>
+        <w:rPr>
+          <w:rFonts w:ascii="Times New Roman" w:hAnsi="Times New Roman"/>
+          <w:sz w:val="26"/>
+          <w:szCs w:val="26"/>
+        </w:rPr>
+        <w:t xml:space="preserve">Như đã nói hệ thống mà chúng tôi hướng tới là hệ thống khuyến nghị trong không gian đa chiều (người dùng, đối tượng, và các ngữ cảnh), ngoài ra </w:t>
+      </w:r>
+      <w:r>
+        <w:rPr>
+          <w:rFonts w:ascii="Times New Roman" w:hAnsi="Times New Roman"/>
+          <w:sz w:val="26"/>
+          <w:szCs w:val="26"/>
+        </w:rPr>
+        <w:t xml:space="preserve">G. </w:t>
+      </w:r>
+      <w:r>
+        <w:rPr>
+          <w:rFonts w:ascii="Times New Roman" w:hAnsi="Times New Roman"/>
+          <w:sz w:val="26"/>
+          <w:szCs w:val="26"/>
+        </w:rPr>
+        <w:t>Adomavicius</w:t>
+      </w:r>
+      <w:r>
+        <w:rPr>
+          <w:rFonts w:ascii="Times New Roman" w:hAnsi="Times New Roman"/>
+          <w:sz w:val="26"/>
+          <w:szCs w:val="26"/>
+        </w:rPr>
+        <w:t xml:space="preserve"> [1, 3] đã xây dựng hệ thống hỗ trợ</w:t>
+      </w:r>
+      <w:r>
+        <w:rPr>
+          <w:rFonts w:ascii="Times New Roman" w:hAnsi="Times New Roman"/>
+          <w:sz w:val="26"/>
+          <w:szCs w:val="26"/>
+        </w:rPr>
+        <w:t xml:space="preserve"> khuyến nghị trên các </w:t>
+      </w:r>
+      <w:r>
+        <w:rPr>
+          <w:rFonts w:ascii="Times New Roman" w:hAnsi="Times New Roman"/>
+          <w:sz w:val="26"/>
+          <w:szCs w:val="26"/>
+        </w:rPr>
+        <w:t xml:space="preserve">phân cấp </w:t>
+      </w:r>
+      <w:r>
+        <w:rPr>
+          <w:rFonts w:ascii="Times New Roman" w:hAnsi="Times New Roman"/>
+          <w:sz w:val="26"/>
+          <w:szCs w:val="26"/>
+        </w:rPr>
+        <w:t>của các</w:t>
+      </w:r>
+      <w:r>
+        <w:rPr>
+          <w:rFonts w:ascii="Times New Roman" w:hAnsi="Times New Roman"/>
+          <w:sz w:val="26"/>
+          <w:szCs w:val="26"/>
+        </w:rPr>
+        <w:t xml:space="preserve"> chiều</w:t>
+      </w:r>
+      <w:r>
+        <w:rPr>
+          <w:rFonts w:ascii="Times New Roman" w:hAnsi="Times New Roman"/>
+          <w:sz w:val="26"/>
+          <w:szCs w:val="26"/>
+        </w:rPr>
+        <w:t>, ví dụ hệ thống</w:t>
+      </w:r>
+      <w:r>
+        <w:rPr>
+          <w:rFonts w:ascii="Times New Roman" w:hAnsi="Times New Roman"/>
+          <w:sz w:val="26"/>
+          <w:szCs w:val="26"/>
+        </w:rPr>
+        <w:t xml:space="preserve"> sẽ</w:t>
+      </w:r>
+      <w:r>
+        <w:rPr>
+          <w:rFonts w:ascii="Times New Roman" w:hAnsi="Times New Roman"/>
+          <w:sz w:val="26"/>
+          <w:szCs w:val="26"/>
+        </w:rPr>
+        <w:t xml:space="preserve"> khuyến nghị </w:t>
+      </w:r>
+      <w:r>
+        <w:rPr>
+          <w:rFonts w:ascii="Times New Roman" w:hAnsi="Times New Roman"/>
+          <w:sz w:val="26"/>
+          <w:szCs w:val="26"/>
+        </w:rPr>
+        <w:t xml:space="preserve">khách sạn bình dân cho nhóm người dùng nhỏ hơn 21 tuổi. </w:t>
+      </w:r>
+      <w:r>
+        <w:rPr>
+          <w:rFonts w:ascii="Times New Roman" w:hAnsi="Times New Roman"/>
+          <w:sz w:val="26"/>
+          <w:szCs w:val="26"/>
+        </w:rPr>
+        <w:t>Ngoài ra hệ thống khuyến nghị còn có thể khai thác thông tin chi tiết của các chiều, chẳng hạn người dùng với các thông tin như tên, tuổi, giới tính, sở thích, … có thể được sử dụng để khuyến nghị tốt hơn [1, 3]</w:t>
+      </w:r>
+      <w:r>
+        <w:rPr>
+          <w:rFonts w:ascii="Times New Roman" w:hAnsi="Times New Roman"/>
+          <w:sz w:val="26"/>
+          <w:szCs w:val="26"/>
+        </w:rPr>
+        <w:t>. Tất cả các yêu cầu trên của hệ thống có thể được tích hợp bằng cách tiếp cận sử dụng kho dữ liệu/OLAP, bởi vì nó cung cấp cho chúng ta khả năng tổ chức mô hình dữ liệu đa chiều cũng như hệ thống cấp bậc.</w:t>
+      </w:r>
+      <w:bookmarkStart w:id="24" w:name="_GoBack"/>
+      <w:bookmarkEnd w:id="24"/>
     </w:p>
     <w:p>
       <w:pPr>
@@ -26507,6 +26539,7 @@
           <w:sz w:val="26"/>
           <w:szCs w:val="26"/>
         </w:rPr>
+        <w:lastRenderedPageBreak/>
         <w:drawing>
           <wp:inline distT="0" distB="0" distL="0" distR="0" wp14:anchorId="5A7AB509" wp14:editId="307FFEE6">
             <wp:extent cx="4463031" cy="2600325"/>
@@ -26613,7 +26646,6 @@
           <w:sz w:val="26"/>
           <w:szCs w:val="26"/>
         </w:rPr>
-        <w:lastRenderedPageBreak/>
         <w:t>Điều này giúp thông tin được truyền tải theo cách độc lập nền tảng thiết bị và ngôn ngữ lập trình</w:t>
       </w:r>
       <w:r>
@@ -27000,7 +27032,16 @@
           <w:sz w:val="26"/>
           <w:szCs w:val="26"/>
         </w:rPr>
-        <w:t xml:space="preserve">CF  là một phần của .NET Framework cung cấp một mò hình lập trình thống nhất hỗ trợ xây dựng một cách nhanh chóng và dễ dàng các ứng dụng theo hướng dịch vụ (service-oriented) mà giữa chúng truyền thông với nhau thông qua web. </w:t>
+        <w:t xml:space="preserve">CF  là một phần của .NET Framework cung cấp một mò hình lập </w:t>
+      </w:r>
+      <w:r>
+        <w:rPr>
+          <w:rFonts w:ascii="Times New Roman" w:hAnsi="Times New Roman"/>
+          <w:sz w:val="26"/>
+          <w:szCs w:val="26"/>
+        </w:rPr>
+        <w:lastRenderedPageBreak/>
+        <w:t xml:space="preserve">trình thống nhất hỗ trợ xây dựng một cách nhanh chóng và dễ dàng các ứng dụng theo hướng dịch vụ (service-oriented) mà giữa chúng truyền thông với nhau thông qua web. </w:t>
       </w:r>
     </w:p>
     <w:p>
@@ -27132,7 +27173,6 @@
           <w:sz w:val="26"/>
           <w:szCs w:val="26"/>
         </w:rPr>
-        <w:lastRenderedPageBreak/>
         <w:t xml:space="preserve">Hỗ trợ việc host services không những trên một web </w:t>
       </w:r>
       <w:r>
@@ -27301,6 +27341,7 @@
           <w:sz w:val="26"/>
           <w:szCs w:val="26"/>
         </w:rPr>
+        <w:lastRenderedPageBreak/>
         <w:drawing>
           <wp:inline distT="0" distB="0" distL="0" distR="0" wp14:anchorId="5590B242" wp14:editId="2B136E90">
             <wp:extent cx="5369560" cy="1573530"/>
@@ -27518,7 +27559,6 @@
           <w:sz w:val="26"/>
           <w:szCs w:val="26"/>
         </w:rPr>
-        <w:lastRenderedPageBreak/>
         <w:t>Hiển thị cấu trúc thư mục như URls: ví dụ để tập hợp và duyệt các bài viết theo những đề tài khác nhau, chúng ta có thể xây dựng đường link cho web service có cấu trúc như sau:</w:t>
       </w:r>
       <w:hyperlink r:id="rId17" w:history="1">
@@ -27740,6 +27780,7 @@
           <w:sz w:val="26"/>
           <w:szCs w:val="26"/>
         </w:rPr>
+        <w:lastRenderedPageBreak/>
         <w:t>Hệ điều hành cho điện thoại thông minh:</w:t>
       </w:r>
       <w:bookmarkEnd w:id="29"/>
@@ -27857,7 +27898,6 @@
           <w:sz w:val="26"/>
           <w:szCs w:val="26"/>
         </w:rPr>
-        <w:lastRenderedPageBreak/>
         <w:t>Khó đoán trước suy nghĩ và hành động của người dùng. Ở thời điểm này, điều kiện này, họ quyết định khác. Ở thời điểm khác, điều kiện khác, họ thay đổi quyết định. Vì vậy, luôn mang bên mình chiếc điện thoại, họ sẽ được gợi ý kịp thời kịp lúc. Đặc biệt là khi đang trong chuyến du lịch, họ có thể “hỏi” chiếc điện thoại của mình, không phải mất nhiều thời gian liên lạc những người quen biết để nghe những lời khuyên.</w:t>
       </w:r>
     </w:p>
@@ -27913,6 +27953,7 @@
         <w:rPr>
           <w:rFonts w:ascii="Times New Roman" w:hAnsi="Times New Roman" w:cs="Times New Roman"/>
         </w:rPr>
+        <w:lastRenderedPageBreak/>
         <w:t>Chọn lựa giữa ứng dụng thuần và ứng dụng web trên điện thoại?</w:t>
       </w:r>
       <w:bookmarkEnd w:id="32"/>
@@ -28318,6 +28359,7 @@
           <w:sz w:val="26"/>
           <w:szCs w:val="26"/>
         </w:rPr>
+        <w:lastRenderedPageBreak/>
         <w:t>Android được biết đến như là một hệ điều hành mã nguồn mở trên điện thoại di động. Hiện nay, Android được sử dụng cả trên những thiết bị điện tử khác như: máy tính bảng, tivi, thiết bị giải trí đa phương tiện, TV ... Android hiện đang được phát triển bởi Google. Trước đây, Android được phát triển dựa trên nền tảng Linux bởi công ty liên hợp Android (sau đó được Google mua lại vào năm 2005). Các nhà phát triển viết ứng dụng cho Android dựa trên ngôn ngữ Java. Sự ra mắt của Android vào năm 2007 gắn với sự thành lập của liên minh thiết bị cầm tay mã nguồn mở nhằm mục đính tạo nên một chuẩn mở cho điện thoại di động trong tương lai. Phiên bản Android đầu tiên dành cho các dòng điện thoại thông minh là 1.5. Hiện nay, bản mới nhất là 4.0 - Ice Cream Sandwich.</w:t>
       </w:r>
     </w:p>
@@ -28396,7 +28438,6 @@
           <w:sz w:val="26"/>
           <w:szCs w:val="26"/>
         </w:rPr>
-        <w:lastRenderedPageBreak/>
         <w:t>Application Framework:</w:t>
       </w:r>
       <w:r>
@@ -28543,6 +28584,7 @@
           <w:sz w:val="26"/>
           <w:szCs w:val="26"/>
         </w:rPr>
+        <w:lastRenderedPageBreak/>
         <w:t>Tóm lại, c</w:t>
       </w:r>
       <w:r>
@@ -48575,7 +48617,7 @@
         <w:b/>
         <w:noProof/>
       </w:rPr>
-      <w:t>29</w:t>
+      <w:t>30</w:t>
     </w:r>
     <w:r>
       <w:rPr>
@@ -54366,7 +54408,7 @@
 </file>
 
 <file path=customXml/itemProps1.xml><?xml version="1.0" encoding="utf-8"?>
-<ds:datastoreItem xmlns:ds="http://schemas.openxmlformats.org/officeDocument/2006/customXml" ds:itemID="{6D5F6E70-C29B-418A-9665-84F9303AA0F3}">
+<ds:datastoreItem xmlns:ds="http://schemas.openxmlformats.org/officeDocument/2006/customXml" ds:itemID="{ED2A724E-511C-4BC1-8474-84DC85107C86}">
   <ds:schemaRefs>
     <ds:schemaRef ds:uri="http://schemas.openxmlformats.org/officeDocument/2006/bibliography"/>
   </ds:schemaRefs>

</xml_diff>